<commit_message>
dashboard and search function
</commit_message>
<xml_diff>
--- a/douments/Interim/Dissertation.docx
+++ b/douments/Interim/Dissertation.docx
@@ -15927,7 +15927,7 @@
         </w:rPr>
         <w:t xml:space="preserve">Available: </w:t>
       </w:r>
-      <w:hyperlink r:id="rId25" w:history="1">
+      <w:hyperlink r:id="rId25" w:anchor="scrum" w:history="1">
         <w:r>
           <w:rPr>
             <w:rStyle w:val="Hyperlink"/>
@@ -15958,43 +15958,7 @@
         <w:rPr>
           <w:rFonts w:ascii="Times New Roman" w:hAnsi="Times New Roman" w:cs="Times New Roman"/>
         </w:rPr>
-        <w:t xml:space="preserve">[Accessed: </w:t>
-      </w:r>
-      <w:r>
-        <w:rPr>
-          <w:rFonts w:ascii="Times New Roman" w:hAnsi="Times New Roman" w:cs="Times New Roman"/>
-        </w:rPr>
-        <w:t>22</w:t>
-      </w:r>
-      <w:r>
-        <w:rPr>
-          <w:rFonts w:ascii="Times New Roman" w:hAnsi="Times New Roman" w:cs="Times New Roman"/>
-        </w:rPr>
-        <w:t>.</w:t>
-      </w:r>
-      <w:r>
-        <w:rPr>
-          <w:rFonts w:ascii="Times New Roman" w:hAnsi="Times New Roman" w:cs="Times New Roman"/>
-        </w:rPr>
-        <w:t>01</w:t>
-      </w:r>
-      <w:r>
-        <w:rPr>
-          <w:rFonts w:ascii="Times New Roman" w:hAnsi="Times New Roman" w:cs="Times New Roman"/>
-        </w:rPr>
-        <w:t>.202</w:t>
-      </w:r>
-      <w:r>
-        <w:rPr>
-          <w:rFonts w:ascii="Times New Roman" w:hAnsi="Times New Roman" w:cs="Times New Roman"/>
-        </w:rPr>
-        <w:t>2</w:t>
-      </w:r>
-      <w:r>
-        <w:rPr>
-          <w:rFonts w:ascii="Times New Roman" w:hAnsi="Times New Roman" w:cs="Times New Roman"/>
-        </w:rPr>
-        <w:t>]</w:t>
+        <w:t>[Accessed: 22.01.2022]</w:t>
       </w:r>
     </w:p>
     <w:p>
@@ -16049,7 +16013,7 @@
         </w:rPr>
         <w:t xml:space="preserve">Available: </w:t>
       </w:r>
-      <w:hyperlink r:id="rId27" w:history="1">
+      <w:hyperlink r:id="rId27" w:anchor="q=~(infinite~false~filters~(postType~(~'post~'aa_book~'aa_event_session~'aa_experience_report~'aa_glossary~'aa_research_paper~'aa_video)~tags~(~'xp))~searchTerm~'~sort~false~sortDirection~'asc~page~1)" w:history="1">
         <w:r>
           <w:rPr>
             <w:rStyle w:val="Hyperlink"/>

</xml_diff>